<commit_message>
Introdução ao desenvolvimento do site
</commit_message>
<xml_diff>
--- a/Documentação/TCC.docx
+++ b/Documentação/TCC.docx
@@ -3687,25 +3687,7 @@
           <w:sz w:val="24"/>
           <w:szCs w:val="24"/>
         </w:rPr>
-        <w:t xml:space="preserve"> no PHP através do comando “</w:t>
-      </w:r>
-      <w:proofErr w:type="spellStart"/>
-      <w:r>
-        <w:rPr>
-          <w:rFonts w:ascii="Arial" w:hAnsi="Arial" w:cs="Arial"/>
-          <w:sz w:val="24"/>
-          <w:szCs w:val="24"/>
-        </w:rPr>
-        <w:t>password_hash</w:t>
-      </w:r>
-      <w:proofErr w:type="spellEnd"/>
-      <w:r>
-        <w:rPr>
-          <w:rFonts w:ascii="Arial" w:hAnsi="Arial" w:cs="Arial"/>
-          <w:sz w:val="24"/>
-          <w:szCs w:val="24"/>
-        </w:rPr>
-        <w:t>()”</w:t>
+        <w:t xml:space="preserve"> no PHP através do comando “password_hash()”</w:t>
       </w:r>
       <w:r>
         <w:rPr>
@@ -4484,7 +4466,23 @@
           <w:sz w:val="24"/>
           <w:szCs w:val="24"/>
         </w:rPr>
-        <w:t xml:space="preserve">) em que se pode possuir várias ramificações em que arquivos podem ser alterados livremente ser impactar outras ramificações. Com isso, é possível trabalhar com </w:t>
+        <w:t xml:space="preserve">) em que se pode possuir várias ramificações em que arquivos podem ser alterados livremente </w:t>
+      </w:r>
+      <w:r>
+        <w:rPr>
+          <w:rFonts w:ascii="Arial" w:hAnsi="Arial" w:cs="Arial"/>
+          <w:sz w:val="24"/>
+          <w:szCs w:val="24"/>
+        </w:rPr>
+        <w:t>sem</w:t>
+      </w:r>
+      <w:r>
+        <w:rPr>
+          <w:rFonts w:ascii="Arial" w:hAnsi="Arial" w:cs="Arial"/>
+          <w:sz w:val="24"/>
+          <w:szCs w:val="24"/>
+        </w:rPr>
+        <w:t xml:space="preserve"> impactar outras ramificações. Com isso, é possível trabalhar com </w:t>
       </w:r>
       <w:r>
         <w:rPr>
@@ -5717,6 +5715,7 @@
       <w:r>
         <w:rPr>
           <w:rFonts w:ascii="Arial" w:hAnsi="Arial" w:cs="Arial"/>
+          <w:noProof/>
           <w:sz w:val="24"/>
           <w:szCs w:val="24"/>
         </w:rPr>
@@ -5920,6 +5919,7 @@
           <w:rFonts w:ascii="Arial" w:hAnsi="Arial" w:cs="Arial"/>
           <w:b/>
           <w:bCs/>
+          <w:noProof/>
           <w:sz w:val="24"/>
           <w:szCs w:val="24"/>
         </w:rPr>
@@ -5978,6 +5978,7 @@
           <w:rFonts w:ascii="Arial" w:hAnsi="Arial" w:cs="Arial"/>
           <w:b/>
           <w:bCs/>
+          <w:noProof/>
           <w:sz w:val="24"/>
           <w:szCs w:val="24"/>
         </w:rPr>
@@ -6190,33 +6191,8 @@
           <w:rFonts w:ascii="Arial" w:hAnsi="Arial" w:cs="Arial"/>
           <w:shd w:val="clear" w:color="auto" w:fill="FFFFFF"/>
         </w:rPr>
-        <w:t>https://www.zup.com.br/blog/git-</w:t>
-      </w:r>
-      <w:proofErr w:type="spellStart"/>
-      <w:r>
-        <w:rPr>
-          <w:rFonts w:ascii="Arial" w:hAnsi="Arial" w:cs="Arial"/>
-          <w:shd w:val="clear" w:color="auto" w:fill="FFFFFF"/>
-        </w:rPr>
-        <w:t>github</w:t>
-      </w:r>
-      <w:proofErr w:type="spellEnd"/>
-      <w:r>
-        <w:rPr>
-          <w:rFonts w:ascii="Arial" w:hAnsi="Arial" w:cs="Arial"/>
-          <w:shd w:val="clear" w:color="auto" w:fill="FFFFFF"/>
-        </w:rPr>
-        <w:t>-e-</w:t>
-      </w:r>
-      <w:proofErr w:type="spellStart"/>
-      <w:r>
-        <w:rPr>
-          <w:rFonts w:ascii="Arial" w:hAnsi="Arial" w:cs="Arial"/>
-          <w:shd w:val="clear" w:color="auto" w:fill="FFFFFF"/>
-        </w:rPr>
-        <w:t>gitlab</w:t>
-      </w:r>
-      <w:proofErr w:type="spellEnd"/>
+        <w:t>https://www.zup.com.br/blog/git-github-e-gitlab</w:t>
+      </w:r>
       <w:r>
         <w:rPr>
           <w:rStyle w:val="nfaseSutil"/>
@@ -7560,14 +7536,21 @@
 </file>
 
 <file path=customXml/item1.xml><?xml version="1.0" encoding="utf-8"?>
-<p:properties xmlns:p="http://schemas.microsoft.com/office/2006/metadata/properties" xmlns:xsi="http://www.w3.org/2001/XMLSchema-instance" xmlns:pc="http://schemas.microsoft.com/office/infopath/2007/PartnerControls">
-  <documentManagement/>
-</p:properties>
+<b:Sources xmlns:b="http://schemas.openxmlformats.org/officeDocument/2006/bibliography" xmlns="http://schemas.openxmlformats.org/officeDocument/2006/bibliography" SelectedStyle="\APASixthEditionOfficeOnline.xsl" StyleName="APA" Version="6"/>
 </file>
 
 <file path=customXml/item2.xml><?xml version="1.0" encoding="utf-8"?>
-<ct:contentTypeSchema xmlns:ct="http://schemas.microsoft.com/office/2006/metadata/contentType" xmlns:ma="http://schemas.microsoft.com/office/2006/metadata/properties/metaAttributes" ct:_="" ma:_="" ma:contentTypeName="Documento" ma:contentTypeID="0x010100DA3E6A00F0FABF46834D7B8CF94E6025" ma:contentTypeVersion="2" ma:contentTypeDescription="Crie um novo documento." ma:contentTypeScope="" ma:versionID="57618b0ee7ad772546fc5a06b7416796">
-  <xsd:schema xmlns:xsd="http://www.w3.org/2001/XMLSchema" xmlns:xs="http://www.w3.org/2001/XMLSchema" xmlns:p="http://schemas.microsoft.com/office/2006/metadata/properties" xmlns:ns2="82324825-c0e7-4238-b6a0-128960a0ff82" targetNamespace="http://schemas.microsoft.com/office/2006/metadata/properties" ma:root="true" ma:fieldsID="3715a09354c80f0c25b8df6746d076c6" ns2:_="">
+<?mso-contentType ?>
+<FormTemplates xmlns="http://schemas.microsoft.com/sharepoint/v3/contenttype/forms">
+  <Display>DocumentLibraryForm</Display>
+  <Edit>DocumentLibraryForm</Edit>
+  <New>DocumentLibraryForm</New>
+</FormTemplates>
+</file>
+
+<file path=customXml/item3.xml><?xml version="1.0" encoding="utf-8"?>
+<ct:contentTypeSchema xmlns:ct="http://schemas.microsoft.com/office/2006/metadata/contentType" xmlns:ma="http://schemas.microsoft.com/office/2006/metadata/properties/metaAttributes" ct:_="" ma:_="" ma:contentTypeName="Documento" ma:contentTypeID="0x010100DA3E6A00F0FABF46834D7B8CF94E6025" ma:contentTypeVersion="6" ma:contentTypeDescription="Crie um novo documento." ma:contentTypeScope="" ma:versionID="2cb33a5762b4216e81209d8f925a4848">
+  <xsd:schema xmlns:xsd="http://www.w3.org/2001/XMLSchema" xmlns:xs="http://www.w3.org/2001/XMLSchema" xmlns:p="http://schemas.microsoft.com/office/2006/metadata/properties" xmlns:ns2="82324825-c0e7-4238-b6a0-128960a0ff82" targetNamespace="http://schemas.microsoft.com/office/2006/metadata/properties" ma:root="true" ma:fieldsID="402d25cce1bb76775514be28bbe48eee" ns2:_="">
     <xsd:import namespace="82324825-c0e7-4238-b6a0-128960a0ff82"/>
     <xsd:element name="properties">
       <xsd:complexType>
@@ -7577,6 +7560,10 @@
               <xsd:all>
                 <xsd:element ref="ns2:MediaServiceMetadata" minOccurs="0"/>
                 <xsd:element ref="ns2:MediaServiceFastMetadata" minOccurs="0"/>
+                <xsd:element ref="ns2:MediaServiceAutoTags" minOccurs="0"/>
+                <xsd:element ref="ns2:MediaServiceGenerationTime" minOccurs="0"/>
+                <xsd:element ref="ns2:MediaServiceEventHashCode" minOccurs="0"/>
+                <xsd:element ref="ns2:MediaServiceOCR" minOccurs="0"/>
               </xsd:all>
             </xsd:complexType>
           </xsd:element>
@@ -7595,6 +7582,28 @@
     <xsd:element name="MediaServiceFastMetadata" ma:index="9" nillable="true" ma:displayName="MediaServiceFastMetadata" ma:hidden="true" ma:internalName="MediaServiceFastMetadata" ma:readOnly="true">
       <xsd:simpleType>
         <xsd:restriction base="dms:Note"/>
+      </xsd:simpleType>
+    </xsd:element>
+    <xsd:element name="MediaServiceAutoTags" ma:index="10" nillable="true" ma:displayName="Tags" ma:internalName="MediaServiceAutoTags" ma:readOnly="true">
+      <xsd:simpleType>
+        <xsd:restriction base="dms:Text"/>
+      </xsd:simpleType>
+    </xsd:element>
+    <xsd:element name="MediaServiceGenerationTime" ma:index="11" nillable="true" ma:displayName="MediaServiceGenerationTime" ma:hidden="true" ma:internalName="MediaServiceGenerationTime" ma:readOnly="true">
+      <xsd:simpleType>
+        <xsd:restriction base="dms:Text"/>
+      </xsd:simpleType>
+    </xsd:element>
+    <xsd:element name="MediaServiceEventHashCode" ma:index="12" nillable="true" ma:displayName="MediaServiceEventHashCode" ma:hidden="true" ma:internalName="MediaServiceEventHashCode" ma:readOnly="true">
+      <xsd:simpleType>
+        <xsd:restriction base="dms:Text"/>
+      </xsd:simpleType>
+    </xsd:element>
+    <xsd:element name="MediaServiceOCR" ma:index="13" nillable="true" ma:displayName="Extracted Text" ma:internalName="MediaServiceOCR" ma:readOnly="true">
+      <xsd:simpleType>
+        <xsd:restriction base="dms:Note">
+          <xsd:maxLength value="255"/>
+        </xsd:restriction>
       </xsd:simpleType>
     </xsd:element>
   </xsd:schema>
@@ -7697,47 +7706,21 @@
 </ct:contentTypeSchema>
 </file>
 
-<file path=customXml/item3.xml><?xml version="1.0" encoding="utf-8"?>
-<?mso-contentType ?>
-<FormTemplates xmlns="http://schemas.microsoft.com/sharepoint/v3/contenttype/forms">
-  <Display>DocumentLibraryForm</Display>
-  <Edit>DocumentLibraryForm</Edit>
-  <New>DocumentLibraryForm</New>
-</FormTemplates>
-</file>
-
 <file path=customXml/item4.xml><?xml version="1.0" encoding="utf-8"?>
-<b:Sources xmlns:b="http://schemas.openxmlformats.org/officeDocument/2006/bibliography" xmlns="http://schemas.openxmlformats.org/officeDocument/2006/bibliography" SelectedStyle="\APASixthEditionOfficeOnline.xsl" StyleName="APA" Version="6"/>
+<p:properties xmlns:p="http://schemas.microsoft.com/office/2006/metadata/properties" xmlns:xsi="http://www.w3.org/2001/XMLSchema-instance" xmlns:pc="http://schemas.microsoft.com/office/infopath/2007/PartnerControls">
+  <documentManagement/>
+</p:properties>
 </file>
 
 <file path=customXml/itemProps1.xml><?xml version="1.0" encoding="utf-8"?>
-<ds:datastoreItem xmlns:ds="http://schemas.openxmlformats.org/officeDocument/2006/customXml" ds:itemID="{B2FEAED4-6E85-436D-9440-DF68737D7D29}">
+<ds:datastoreItem xmlns:ds="http://schemas.openxmlformats.org/officeDocument/2006/customXml" ds:itemID="{06DF8C73-A30F-44B7-B739-093AEB15FE68}">
   <ds:schemaRefs>
-    <ds:schemaRef ds:uri="http://schemas.microsoft.com/office/2006/metadata/properties"/>
-    <ds:schemaRef ds:uri="http://schemas.microsoft.com/office/infopath/2007/PartnerControls"/>
+    <ds:schemaRef ds:uri="http://schemas.openxmlformats.org/officeDocument/2006/bibliography"/>
   </ds:schemaRefs>
 </ds:datastoreItem>
 </file>
 
 <file path=customXml/itemProps2.xml><?xml version="1.0" encoding="utf-8"?>
-<ds:datastoreItem xmlns:ds="http://schemas.openxmlformats.org/officeDocument/2006/customXml" ds:itemID="{08A07C13-3F6A-41D1-89D2-01735819833F}">
-  <ds:schemaRefs>
-    <ds:schemaRef ds:uri="http://schemas.microsoft.com/office/2006/metadata/contentType"/>
-    <ds:schemaRef ds:uri="http://schemas.microsoft.com/office/2006/metadata/properties/metaAttributes"/>
-    <ds:schemaRef ds:uri="http://www.w3.org/2001/XMLSchema"/>
-    <ds:schemaRef ds:uri="http://schemas.microsoft.com/office/2006/metadata/properties"/>
-    <ds:schemaRef ds:uri="82324825-c0e7-4238-b6a0-128960a0ff82"/>
-    <ds:schemaRef ds:uri="http://schemas.microsoft.com/office/2006/documentManagement/types"/>
-    <ds:schemaRef ds:uri="http://schemas.microsoft.com/office/infopath/2007/PartnerControls"/>
-    <ds:schemaRef ds:uri="http://schemas.openxmlformats.org/package/2006/metadata/core-properties"/>
-    <ds:schemaRef ds:uri="http://purl.org/dc/elements/1.1/"/>
-    <ds:schemaRef ds:uri="http://purl.org/dc/terms/"/>
-    <ds:schemaRef ds:uri="http://schemas.microsoft.com/internal/obd"/>
-  </ds:schemaRefs>
-</ds:datastoreItem>
-</file>
-
-<file path=customXml/itemProps3.xml><?xml version="1.0" encoding="utf-8"?>
 <ds:datastoreItem xmlns:ds="http://schemas.openxmlformats.org/officeDocument/2006/customXml" ds:itemID="{CB6BC800-EC81-42A5-95FF-CF21B4409036}">
   <ds:schemaRefs>
     <ds:schemaRef ds:uri="http://schemas.microsoft.com/sharepoint/v3/contenttype/forms"/>
@@ -7745,10 +7728,15 @@
 </ds:datastoreItem>
 </file>
 
+<file path=customXml/itemProps3.xml><?xml version="1.0" encoding="utf-8"?>
+<ds:datastoreItem xmlns:ds="http://schemas.openxmlformats.org/officeDocument/2006/customXml" ds:itemID="{C014FDF2-D4B2-4361-AA74-14F37C24A9D3}"/>
+</file>
+
 <file path=customXml/itemProps4.xml><?xml version="1.0" encoding="utf-8"?>
-<ds:datastoreItem xmlns:ds="http://schemas.openxmlformats.org/officeDocument/2006/customXml" ds:itemID="{06DF8C73-A30F-44B7-B739-093AEB15FE68}">
+<ds:datastoreItem xmlns:ds="http://schemas.openxmlformats.org/officeDocument/2006/customXml" ds:itemID="{B2FEAED4-6E85-436D-9440-DF68737D7D29}">
   <ds:schemaRefs>
-    <ds:schemaRef ds:uri="http://schemas.openxmlformats.org/officeDocument/2006/bibliography"/>
+    <ds:schemaRef ds:uri="http://schemas.microsoft.com/office/2006/metadata/properties"/>
+    <ds:schemaRef ds:uri="http://schemas.microsoft.com/office/infopath/2007/PartnerControls"/>
   </ds:schemaRefs>
 </ds:datastoreItem>
 </file>
</xml_diff>